<commit_message>
minor bug fixes + update admin dir
</commit_message>
<xml_diff>
--- a/Admin/Thesis Description.docx
+++ b/Admin/Thesis Description.docx
@@ -457,7 +457,21 @@
         <w:rPr>
           <w:lang w:val="en-US"/>
         </w:rPr>
-        <w:t xml:space="preserve">inefficient as it could be not possible or expensive in reality. </w:t>
+        <w:t xml:space="preserve">inefficient as it could be not possible or </w:t>
+      </w:r>
+      <w:proofErr w:type="gramStart"/>
+      <w:r>
+        <w:rPr>
+          <w:lang w:val="en-US"/>
+        </w:rPr>
+        <w:t>expensive in reality</w:t>
+      </w:r>
+      <w:proofErr w:type="gramEnd"/>
+      <w:r>
+        <w:rPr>
+          <w:lang w:val="en-US"/>
+        </w:rPr>
+        <w:t xml:space="preserve">. </w:t>
       </w:r>
     </w:p>
     <w:p>
@@ -579,7 +593,21 @@
         <w:rPr>
           <w:lang w:val="en-US"/>
         </w:rPr>
-        <w:t xml:space="preserve">For example, in model-based meta-RL, the meta-parameters are priors for the dynamics/transition model which serve to adapt quickly and efficiently to changes in the environment and reward function. </w:t>
+        <w:t xml:space="preserve">For example, in </w:t>
+      </w:r>
+      <w:proofErr w:type="gramStart"/>
+      <w:r>
+        <w:rPr>
+          <w:lang w:val="en-US"/>
+        </w:rPr>
+        <w:t>model-based</w:t>
+      </w:r>
+      <w:proofErr w:type="gramEnd"/>
+      <w:r>
+        <w:rPr>
+          <w:lang w:val="en-US"/>
+        </w:rPr>
+        <w:t xml:space="preserve"> meta-RL, the meta-parameters are priors for the dynamics/transition model which serve to adapt quickly and efficiently to changes in the environment and reward function. </w:t>
       </w:r>
       <w:r>
         <w:rPr>
@@ -1038,7 +1066,15 @@
         <w:spacing w:after="160" w:line="259" w:lineRule="auto"/>
       </w:pPr>
       <w:r>
-        <w:t>Could automatic/unsupervised task acquisition be combined with model-based meta-RL in a way that maintains benefits of both worlds?</w:t>
+        <w:t xml:space="preserve">Could automatic/unsupervised task acquisition be combined with </w:t>
+      </w:r>
+      <w:proofErr w:type="gramStart"/>
+      <w:r>
+        <w:t>model-based</w:t>
+      </w:r>
+      <w:proofErr w:type="gramEnd"/>
+      <w:r>
+        <w:t xml:space="preserve"> meta-RL in a way that maintains benefits of both worlds?</w:t>
       </w:r>
       <w:r>
         <w:t xml:space="preserve"> How?</w:t>
@@ -1162,7 +1198,15 @@
         <w:t xml:space="preserve"> because it </w:t>
       </w:r>
       <w:r>
-        <w:t>enables fast adaptation to changes in the environment.</w:t>
+        <w:t xml:space="preserve">enables fast adaptation to </w:t>
+      </w:r>
+      <w:proofErr w:type="gramStart"/>
+      <w:r>
+        <w:t>changes</w:t>
+      </w:r>
+      <w:proofErr w:type="gramEnd"/>
+      <w:r>
+        <w:t xml:space="preserve"> in the environment.</w:t>
       </w:r>
     </w:p>
     <w:p>
@@ -1253,27 +1297,14 @@
       <w:r>
         <w:t xml:space="preserve">Figure </w:t>
       </w:r>
-      <w:r>
-        <w:fldChar w:fldCharType="begin"/>
-      </w:r>
-      <w:r>
-        <w:instrText xml:space="preserve"> SEQ Figure \* ARABIC </w:instrText>
-      </w:r>
-      <w:r>
-        <w:fldChar w:fldCharType="separate"/>
-      </w:r>
-      <w:r>
-        <w:rPr>
-          <w:noProof/>
-        </w:rPr>
-        <w:t>1</w:t>
-      </w:r>
-      <w:r>
-        <w:rPr>
-          <w:noProof/>
-        </w:rPr>
-        <w:fldChar w:fldCharType="end"/>
-      </w:r>
+      <w:fldSimple w:instr=" SEQ Figure \* ARABIC ">
+        <w:r>
+          <w:rPr>
+            <w:noProof/>
+          </w:rPr>
+          <w:t>1</w:t>
+        </w:r>
+      </w:fldSimple>
       <w:r>
         <w:rPr>
           <w:lang w:val="en-US"/>
@@ -1320,7 +1351,11 @@
         <w:t>And h</w:t>
       </w:r>
       <w:r>
-        <w:t>ow useful are they w</w:t>
+        <w:t xml:space="preserve">ow useful are they </w:t>
+      </w:r>
+      <w:proofErr w:type="spellStart"/>
+      <w:r>
+        <w:t>w</w:t>
       </w:r>
       <w:r>
         <w:t>.</w:t>
@@ -1337,6 +1372,7 @@
       <w:r>
         <w:t>.</w:t>
       </w:r>
+      <w:proofErr w:type="spellEnd"/>
       <w:r>
         <w:t xml:space="preserve"> adapting to downstream tasks quickly and efficiently? (e.g.</w:t>
       </w:r>
@@ -1770,1199 +1806,706 @@
       </w:r>
     </w:p>
     <w:p>
-      <w:pPr>
-        <w:pStyle w:val="Heading2"/>
-        <w:numPr>
-          <w:ilvl w:val="0"/>
-          <w:numId w:val="14"/>
-        </w:numPr>
-      </w:pPr>
-      <w:r>
-        <w:t>Literature Review is almost done</w:t>
-      </w:r>
-    </w:p>
-    <w:p>
-      <w:pPr>
-        <w:pStyle w:val="Heading2"/>
-        <w:numPr>
-          <w:ilvl w:val="0"/>
-          <w:numId w:val="14"/>
-        </w:numPr>
-      </w:pPr>
-      <w:r>
-        <w:t>Milestones</w:t>
-      </w:r>
-      <w:r>
-        <w:t>:</w:t>
-      </w:r>
-    </w:p>
-    <w:p>
-      <w:r>
-        <w:t>Estimated time for each activity is 1 month with an estimated total duration of 9 months (1/8/2021 – 1/5/2022)</w:t>
+      <w:r>
+        <w:t xml:space="preserve">Desired/Estimated end date: </w:t>
+      </w:r>
+      <w:r>
+        <w:t>1/5/2022</w:t>
+      </w:r>
+      <w:r>
+        <w:t xml:space="preserve"> </w:t>
       </w:r>
     </w:p>
     <w:tbl>
       <w:tblPr>
         <w:tblStyle w:val="TableGrid"/>
-        <w:tblW w:w="11459" w:type="dxa"/>
-        <w:tblInd w:w="-365" w:type="dxa"/>
+        <w:tblW w:w="11251" w:type="dxa"/>
         <w:tblLook w:val="04A0" w:firstRow="1" w:lastRow="0" w:firstColumn="1" w:lastColumn="0" w:noHBand="0" w:noVBand="1"/>
       </w:tblPr>
       <w:tblGrid>
-        <w:gridCol w:w="914"/>
-        <w:gridCol w:w="1753"/>
-        <w:gridCol w:w="3958"/>
-        <w:gridCol w:w="4834"/>
+        <w:gridCol w:w="1331"/>
+        <w:gridCol w:w="5504"/>
+        <w:gridCol w:w="2700"/>
+        <w:gridCol w:w="1716"/>
       </w:tblGrid>
       <w:tr>
         <w:trPr>
-          <w:trHeight w:val="229"/>
+          <w:trHeight w:val="304"/>
         </w:trPr>
         <w:tc>
           <w:tcPr>
-            <w:tcW w:w="914" w:type="dxa"/>
-            <w:shd w:val="clear" w:color="auto" w:fill="5B9BD5" w:themeFill="accent5"/>
-            <w:vAlign w:val="center"/>
-          </w:tcPr>
-          <w:p>
-            <w:pPr>
-              <w:jc w:val="center"/>
-              <w:rPr>
-                <w:sz w:val="18"/>
-                <w:szCs w:val="18"/>
-              </w:rPr>
-            </w:pPr>
-            <w:r>
-              <w:rPr>
-                <w:sz w:val="18"/>
-                <w:szCs w:val="18"/>
-              </w:rPr>
-              <w:t>Phases</w:t>
-            </w:r>
-          </w:p>
-        </w:tc>
-        <w:tc>
-          <w:tcPr>
-            <w:tcW w:w="1753" w:type="dxa"/>
-            <w:shd w:val="clear" w:color="auto" w:fill="5B9BD5" w:themeFill="accent5"/>
-            <w:vAlign w:val="center"/>
-          </w:tcPr>
-          <w:p>
-            <w:pPr>
-              <w:jc w:val="center"/>
-              <w:rPr>
-                <w:sz w:val="18"/>
-                <w:szCs w:val="18"/>
-              </w:rPr>
-            </w:pPr>
-            <w:r>
-              <w:rPr>
-                <w:sz w:val="18"/>
-                <w:szCs w:val="18"/>
-              </w:rPr>
+            <w:tcW w:w="1331" w:type="dxa"/>
+            <w:shd w:val="clear" w:color="auto" w:fill="000000" w:themeFill="text1"/>
+          </w:tcPr>
+          <w:p>
+            <w:pPr>
+              <w:jc w:val="center"/>
+            </w:pPr>
+            <w:r>
+              <w:t>Objectives</w:t>
+            </w:r>
+          </w:p>
+        </w:tc>
+        <w:tc>
+          <w:tcPr>
+            <w:tcW w:w="5504" w:type="dxa"/>
+            <w:shd w:val="clear" w:color="auto" w:fill="000000" w:themeFill="text1"/>
+            <w:vAlign w:val="center"/>
+          </w:tcPr>
+          <w:p>
+            <w:pPr>
+              <w:jc w:val="center"/>
+            </w:pPr>
+            <w:r>
               <w:t>Steps</w:t>
             </w:r>
           </w:p>
         </w:tc>
         <w:tc>
           <w:tcPr>
-            <w:tcW w:w="3958" w:type="dxa"/>
-            <w:shd w:val="clear" w:color="auto" w:fill="5B9BD5" w:themeFill="accent5"/>
-            <w:vAlign w:val="center"/>
-          </w:tcPr>
-          <w:p>
-            <w:pPr>
-              <w:jc w:val="center"/>
-              <w:rPr>
-                <w:sz w:val="18"/>
-                <w:szCs w:val="18"/>
-              </w:rPr>
-            </w:pPr>
-            <w:r>
-              <w:rPr>
-                <w:sz w:val="18"/>
-                <w:szCs w:val="18"/>
-              </w:rPr>
-              <w:t>Output</w:t>
-            </w:r>
-          </w:p>
-        </w:tc>
-        <w:tc>
-          <w:tcPr>
-            <w:tcW w:w="4834" w:type="dxa"/>
-            <w:shd w:val="clear" w:color="auto" w:fill="5B9BD5" w:themeFill="accent5"/>
-            <w:vAlign w:val="center"/>
-          </w:tcPr>
-          <w:p>
-            <w:pPr>
-              <w:jc w:val="center"/>
-              <w:rPr>
-                <w:sz w:val="18"/>
-                <w:szCs w:val="18"/>
-              </w:rPr>
-            </w:pPr>
-            <w:r>
-              <w:rPr>
-                <w:sz w:val="18"/>
-                <w:szCs w:val="18"/>
-              </w:rPr>
-              <w:t>Activities</w:t>
+            <w:tcW w:w="2700" w:type="dxa"/>
+            <w:shd w:val="clear" w:color="auto" w:fill="000000" w:themeFill="text1"/>
+            <w:vAlign w:val="center"/>
+          </w:tcPr>
+          <w:p>
+            <w:pPr>
+              <w:jc w:val="center"/>
+            </w:pPr>
+            <w:r>
+              <w:t>Details</w:t>
+            </w:r>
+          </w:p>
+        </w:tc>
+        <w:tc>
+          <w:tcPr>
+            <w:tcW w:w="1716" w:type="dxa"/>
+            <w:shd w:val="clear" w:color="auto" w:fill="000000" w:themeFill="text1"/>
+            <w:vAlign w:val="center"/>
+          </w:tcPr>
+          <w:p>
+            <w:pPr>
+              <w:jc w:val="center"/>
+            </w:pPr>
+            <w:r>
+              <w:t>Status</w:t>
             </w:r>
           </w:p>
         </w:tc>
       </w:tr>
       <w:tr>
         <w:trPr>
-          <w:trHeight w:val="460"/>
+          <w:trHeight w:val="304"/>
         </w:trPr>
         <w:tc>
           <w:tcPr>
-            <w:tcW w:w="914" w:type="dxa"/>
+            <w:tcW w:w="1331" w:type="dxa"/>
             <w:vMerge w:val="restart"/>
-            <w:shd w:val="clear" w:color="auto" w:fill="A8D08D" w:themeFill="accent6" w:themeFillTint="99"/>
-            <w:vAlign w:val="center"/>
-          </w:tcPr>
-          <w:p>
-            <w:pPr>
-              <w:jc w:val="center"/>
-              <w:rPr>
-                <w:sz w:val="18"/>
-                <w:szCs w:val="18"/>
-              </w:rPr>
-            </w:pPr>
-            <w:r>
-              <w:rPr>
-                <w:sz w:val="18"/>
-                <w:szCs w:val="18"/>
-              </w:rPr>
-              <w:t>Study</w:t>
-            </w:r>
-          </w:p>
-        </w:tc>
-        <w:tc>
-          <w:tcPr>
-            <w:tcW w:w="1753" w:type="dxa"/>
-            <w:vMerge w:val="restart"/>
-            <w:shd w:val="clear" w:color="auto" w:fill="FFFFFF" w:themeFill="background1"/>
-            <w:vAlign w:val="center"/>
-          </w:tcPr>
-          <w:p>
-            <w:pPr>
-              <w:jc w:val="center"/>
-              <w:rPr>
-                <w:sz w:val="18"/>
-                <w:szCs w:val="18"/>
-              </w:rPr>
-            </w:pPr>
-            <w:r>
-              <w:rPr>
-                <w:sz w:val="18"/>
-                <w:szCs w:val="18"/>
-              </w:rPr>
-              <w:t>Reading</w:t>
-            </w:r>
-          </w:p>
-        </w:tc>
-        <w:tc>
-          <w:tcPr>
-            <w:tcW w:w="3958" w:type="dxa"/>
-            <w:vMerge w:val="restart"/>
-            <w:shd w:val="clear" w:color="auto" w:fill="FFFFFF" w:themeFill="background1"/>
-            <w:vAlign w:val="center"/>
-          </w:tcPr>
-          <w:p>
-            <w:pPr>
-              <w:rPr>
-                <w:sz w:val="18"/>
-                <w:szCs w:val="18"/>
-              </w:rPr>
-            </w:pPr>
-            <w:r>
-              <w:rPr>
-                <w:sz w:val="18"/>
-                <w:szCs w:val="18"/>
-              </w:rPr>
-              <w:t>Summary of read topics</w:t>
-            </w:r>
-          </w:p>
-        </w:tc>
-        <w:tc>
-          <w:tcPr>
-            <w:tcW w:w="4834" w:type="dxa"/>
-            <w:shd w:val="clear" w:color="auto" w:fill="FFFFFF" w:themeFill="background1"/>
-            <w:vAlign w:val="center"/>
-          </w:tcPr>
-          <w:p>
-            <w:pPr>
-              <w:rPr>
-                <w:sz w:val="18"/>
-                <w:szCs w:val="18"/>
-              </w:rPr>
-            </w:pPr>
-            <w:r>
-              <w:rPr>
-                <w:sz w:val="18"/>
-                <w:szCs w:val="18"/>
-              </w:rPr>
-              <w:t>Learn about model-based RL &amp; meta-RL in more depth</w:t>
+            <w:vAlign w:val="center"/>
+          </w:tcPr>
+          <w:p>
+            <w:pPr>
+              <w:jc w:val="center"/>
+            </w:pPr>
+            <w:r>
+              <w:t>Main Objective 1</w:t>
+            </w:r>
+          </w:p>
+        </w:tc>
+        <w:tc>
+          <w:tcPr>
+            <w:tcW w:w="5504" w:type="dxa"/>
+            <w:vAlign w:val="center"/>
+          </w:tcPr>
+          <w:p>
+            <w:r>
+              <w:t>Literature Review</w:t>
+            </w:r>
+          </w:p>
+        </w:tc>
+        <w:tc>
+          <w:tcPr>
+            <w:tcW w:w="2700" w:type="dxa"/>
+            <w:vAlign w:val="center"/>
+          </w:tcPr>
+          <w:p>
+            <w:pPr>
+              <w:jc w:val="center"/>
+            </w:pPr>
+            <w:r>
+              <w:t>Excel Sheet detailing reviewed papers and choosing ones of interest</w:t>
+            </w:r>
+          </w:p>
+        </w:tc>
+        <w:tc>
+          <w:tcPr>
+            <w:tcW w:w="1716" w:type="dxa"/>
+            <w:shd w:val="clear" w:color="auto" w:fill="70AD47" w:themeFill="accent6"/>
+            <w:vAlign w:val="center"/>
+          </w:tcPr>
+          <w:p>
+            <w:pPr>
+              <w:jc w:val="center"/>
+            </w:pPr>
+            <w:r>
+              <w:t>Done</w:t>
             </w:r>
           </w:p>
         </w:tc>
       </w:tr>
       <w:tr>
         <w:trPr>
-          <w:trHeight w:val="700"/>
+          <w:trHeight w:val="317"/>
         </w:trPr>
         <w:tc>
           <w:tcPr>
-            <w:tcW w:w="914" w:type="dxa"/>
+            <w:tcW w:w="1331" w:type="dxa"/>
             <w:vMerge/>
-            <w:shd w:val="clear" w:color="auto" w:fill="A8D08D" w:themeFill="accent6" w:themeFillTint="99"/>
-            <w:vAlign w:val="center"/>
-          </w:tcPr>
-          <w:p>
-            <w:pPr>
-              <w:jc w:val="center"/>
-              <w:rPr>
-                <w:sz w:val="18"/>
-                <w:szCs w:val="18"/>
-              </w:rPr>
-            </w:pPr>
-          </w:p>
-        </w:tc>
-        <w:tc>
-          <w:tcPr>
-            <w:tcW w:w="1753" w:type="dxa"/>
-            <w:vMerge/>
-            <w:shd w:val="clear" w:color="auto" w:fill="FFFFFF" w:themeFill="background1"/>
-            <w:vAlign w:val="center"/>
-          </w:tcPr>
-          <w:p>
-            <w:pPr>
-              <w:jc w:val="center"/>
-              <w:rPr>
-                <w:sz w:val="18"/>
-                <w:szCs w:val="18"/>
-              </w:rPr>
-            </w:pPr>
-          </w:p>
-        </w:tc>
-        <w:tc>
-          <w:tcPr>
-            <w:tcW w:w="3958" w:type="dxa"/>
-            <w:vMerge/>
-            <w:shd w:val="clear" w:color="auto" w:fill="FFFFFF" w:themeFill="background1"/>
-            <w:vAlign w:val="center"/>
-          </w:tcPr>
-          <w:p>
-            <w:pPr>
-              <w:rPr>
-                <w:sz w:val="18"/>
-                <w:szCs w:val="18"/>
-              </w:rPr>
-            </w:pPr>
-          </w:p>
-        </w:tc>
-        <w:tc>
-          <w:tcPr>
-            <w:tcW w:w="4834" w:type="dxa"/>
-            <w:shd w:val="clear" w:color="auto" w:fill="FFFFFF" w:themeFill="background1"/>
-            <w:vAlign w:val="center"/>
-          </w:tcPr>
-          <w:p>
-            <w:pPr>
-              <w:rPr>
-                <w:sz w:val="18"/>
-                <w:szCs w:val="18"/>
-              </w:rPr>
-            </w:pPr>
-            <w:r>
-              <w:rPr>
-                <w:sz w:val="18"/>
-                <w:szCs w:val="18"/>
-              </w:rPr>
-              <w:t>Learn about Information-theoretic view &amp; relevant deep generative models</w:t>
+          </w:tcPr>
+          <w:p/>
+        </w:tc>
+        <w:tc>
+          <w:tcPr>
+            <w:tcW w:w="5504" w:type="dxa"/>
+            <w:vAlign w:val="center"/>
+          </w:tcPr>
+          <w:p>
+            <w:r>
+              <w:t xml:space="preserve">Implement Model-Based RL </w:t>
+            </w:r>
+          </w:p>
+        </w:tc>
+        <w:tc>
+          <w:tcPr>
+            <w:tcW w:w="2700" w:type="dxa"/>
+            <w:vAlign w:val="center"/>
+          </w:tcPr>
+          <w:p>
+            <w:pPr>
+              <w:jc w:val="center"/>
+            </w:pPr>
+            <w:r>
+              <w:t>PETS algorithm</w:t>
+            </w:r>
+          </w:p>
+        </w:tc>
+        <w:tc>
+          <w:tcPr>
+            <w:tcW w:w="1716" w:type="dxa"/>
+            <w:shd w:val="clear" w:color="auto" w:fill="70AD47" w:themeFill="accent6"/>
+            <w:vAlign w:val="center"/>
+          </w:tcPr>
+          <w:p>
+            <w:pPr>
+              <w:jc w:val="center"/>
+            </w:pPr>
+            <w:r>
+              <w:t>Done</w:t>
             </w:r>
           </w:p>
         </w:tc>
       </w:tr>
       <w:tr>
         <w:trPr>
-          <w:trHeight w:val="469"/>
+          <w:trHeight w:val="304"/>
         </w:trPr>
         <w:tc>
           <w:tcPr>
-            <w:tcW w:w="914" w:type="dxa"/>
+            <w:tcW w:w="1331" w:type="dxa"/>
             <w:vMerge/>
-            <w:shd w:val="clear" w:color="auto" w:fill="A8D08D" w:themeFill="accent6" w:themeFillTint="99"/>
-            <w:vAlign w:val="center"/>
-          </w:tcPr>
-          <w:p>
-            <w:pPr>
-              <w:jc w:val="center"/>
-              <w:rPr>
-                <w:sz w:val="18"/>
-                <w:szCs w:val="18"/>
-              </w:rPr>
-            </w:pPr>
-          </w:p>
-        </w:tc>
-        <w:tc>
-          <w:tcPr>
-            <w:tcW w:w="1753" w:type="dxa"/>
-            <w:vMerge/>
-            <w:shd w:val="clear" w:color="auto" w:fill="FFFFFF" w:themeFill="background1"/>
-            <w:vAlign w:val="center"/>
-          </w:tcPr>
-          <w:p>
-            <w:pPr>
-              <w:jc w:val="center"/>
-              <w:rPr>
-                <w:sz w:val="18"/>
-                <w:szCs w:val="18"/>
-              </w:rPr>
-            </w:pPr>
-          </w:p>
-        </w:tc>
-        <w:tc>
-          <w:tcPr>
-            <w:tcW w:w="3958" w:type="dxa"/>
-            <w:vMerge/>
-            <w:shd w:val="clear" w:color="auto" w:fill="FFFFFF" w:themeFill="background1"/>
-            <w:vAlign w:val="center"/>
-          </w:tcPr>
-          <w:p>
-            <w:pPr>
-              <w:rPr>
-                <w:sz w:val="18"/>
-                <w:szCs w:val="18"/>
-              </w:rPr>
-            </w:pPr>
-          </w:p>
-        </w:tc>
-        <w:tc>
-          <w:tcPr>
-            <w:tcW w:w="4834" w:type="dxa"/>
-            <w:shd w:val="clear" w:color="auto" w:fill="FFFFFF" w:themeFill="background1"/>
-            <w:vAlign w:val="center"/>
-          </w:tcPr>
-          <w:p>
-            <w:pPr>
-              <w:rPr>
-                <w:sz w:val="18"/>
-                <w:szCs w:val="18"/>
-              </w:rPr>
-            </w:pPr>
-            <w:r>
-              <w:rPr>
-                <w:sz w:val="18"/>
-                <w:szCs w:val="18"/>
-              </w:rPr>
-              <w:t>Learn about GVFs, options, skills &amp; aux tasks</w:t>
+          </w:tcPr>
+          <w:p/>
+        </w:tc>
+        <w:tc>
+          <w:tcPr>
+            <w:tcW w:w="5504" w:type="dxa"/>
+            <w:vAlign w:val="center"/>
+          </w:tcPr>
+          <w:p>
+            <w:r>
+              <w:t xml:space="preserve">Implement Meta-RL </w:t>
+            </w:r>
+          </w:p>
+        </w:tc>
+        <w:tc>
+          <w:tcPr>
+            <w:tcW w:w="2700" w:type="dxa"/>
+            <w:vAlign w:val="center"/>
+          </w:tcPr>
+          <w:p>
+            <w:pPr>
+              <w:jc w:val="center"/>
+            </w:pPr>
+            <w:r>
+              <w:t>MAML algorithm</w:t>
+            </w:r>
+          </w:p>
+        </w:tc>
+        <w:tc>
+          <w:tcPr>
+            <w:tcW w:w="1716" w:type="dxa"/>
+            <w:shd w:val="clear" w:color="auto" w:fill="FFC000" w:themeFill="accent4"/>
+            <w:vAlign w:val="center"/>
+          </w:tcPr>
+          <w:p>
+            <w:pPr>
+              <w:jc w:val="center"/>
+            </w:pPr>
+            <w:r>
+              <w:t>In Progress</w:t>
             </w:r>
           </w:p>
         </w:tc>
       </w:tr>
       <w:tr>
         <w:trPr>
-          <w:trHeight w:val="238"/>
+          <w:trHeight w:val="304"/>
         </w:trPr>
         <w:tc>
           <w:tcPr>
-            <w:tcW w:w="914" w:type="dxa"/>
+            <w:tcW w:w="1331" w:type="dxa"/>
             <w:vMerge/>
-            <w:shd w:val="clear" w:color="auto" w:fill="A8D08D" w:themeFill="accent6" w:themeFillTint="99"/>
-            <w:vAlign w:val="center"/>
-          </w:tcPr>
-          <w:p>
-            <w:pPr>
-              <w:jc w:val="center"/>
-              <w:rPr>
-                <w:sz w:val="18"/>
-                <w:szCs w:val="18"/>
-              </w:rPr>
-            </w:pPr>
-          </w:p>
-        </w:tc>
-        <w:tc>
-          <w:tcPr>
-            <w:tcW w:w="1753" w:type="dxa"/>
-            <w:vMerge w:val="restart"/>
-            <w:shd w:val="clear" w:color="auto" w:fill="FFFFFF" w:themeFill="background1"/>
-            <w:vAlign w:val="center"/>
-          </w:tcPr>
-          <w:p>
-            <w:pPr>
-              <w:jc w:val="center"/>
-              <w:rPr>
-                <w:sz w:val="18"/>
-                <w:szCs w:val="18"/>
-              </w:rPr>
-            </w:pPr>
-            <w:r>
-              <w:rPr>
-                <w:sz w:val="18"/>
-                <w:szCs w:val="18"/>
-              </w:rPr>
-              <w:t>Implementation</w:t>
-            </w:r>
-          </w:p>
-        </w:tc>
-        <w:tc>
-          <w:tcPr>
-            <w:tcW w:w="3958" w:type="dxa"/>
-            <w:vMerge w:val="restart"/>
-            <w:shd w:val="clear" w:color="auto" w:fill="FFFFFF" w:themeFill="background1"/>
-            <w:vAlign w:val="center"/>
-          </w:tcPr>
-          <w:p>
-            <w:pPr>
-              <w:pStyle w:val="CommentText"/>
-            </w:pPr>
-            <w:r>
-              <w:rPr>
-                <w:sz w:val="18"/>
-                <w:szCs w:val="18"/>
-              </w:rPr>
-              <w:t>Implementation and demo of algorithms on a toy RL problem</w:t>
-            </w:r>
-            <w:r>
-              <w:rPr>
-                <w:sz w:val="18"/>
-                <w:szCs w:val="18"/>
-              </w:rPr>
-              <w:t xml:space="preserve"> (</w:t>
-            </w:r>
-            <w:r>
-              <w:t>e.g. from Mujoco, like Half-cheetah, ant, etc</w:t>
-            </w:r>
-            <w:r>
-              <w:rPr>
-                <w:sz w:val="18"/>
-                <w:szCs w:val="18"/>
-              </w:rPr>
-              <w:t>)</w:t>
-            </w:r>
-          </w:p>
-        </w:tc>
-        <w:tc>
-          <w:tcPr>
-            <w:tcW w:w="4834" w:type="dxa"/>
-            <w:shd w:val="clear" w:color="auto" w:fill="FFFFFF" w:themeFill="background1"/>
-            <w:vAlign w:val="center"/>
-          </w:tcPr>
-          <w:p>
-            <w:pPr>
-              <w:rPr>
-                <w:sz w:val="18"/>
-                <w:szCs w:val="18"/>
-              </w:rPr>
-            </w:pPr>
-            <w:r>
-              <w:rPr>
-                <w:sz w:val="18"/>
-                <w:szCs w:val="18"/>
-              </w:rPr>
-              <w:t>Core &amp; PG: PPO, TRPO, SAC</w:t>
+          </w:tcPr>
+          <w:p/>
+        </w:tc>
+        <w:tc>
+          <w:tcPr>
+            <w:tcW w:w="5504" w:type="dxa"/>
+            <w:vAlign w:val="center"/>
+          </w:tcPr>
+          <w:p>
+            <w:r>
+              <w:rPr>
+                <w:highlight w:val="yellow"/>
+                <w:u w:val="single"/>
+              </w:rPr>
+              <w:t>Milestone 1:</w:t>
+            </w:r>
+            <w:r>
+              <w:t xml:space="preserve"> Implement </w:t>
+            </w:r>
+            <w:proofErr w:type="gramStart"/>
+            <w:r>
+              <w:t>model-based</w:t>
+            </w:r>
+            <w:proofErr w:type="gramEnd"/>
+            <w:r>
+              <w:t xml:space="preserve"> meta-RL</w:t>
+            </w:r>
+          </w:p>
+        </w:tc>
+        <w:tc>
+          <w:tcPr>
+            <w:tcW w:w="2700" w:type="dxa"/>
+            <w:vAlign w:val="center"/>
+          </w:tcPr>
+          <w:p>
+            <w:pPr>
+              <w:jc w:val="center"/>
+            </w:pPr>
+            <w:proofErr w:type="spellStart"/>
+            <w:r>
+              <w:t>GrBAL</w:t>
+            </w:r>
+            <w:proofErr w:type="spellEnd"/>
+            <w:r>
+              <w:t>/</w:t>
+            </w:r>
+            <w:proofErr w:type="spellStart"/>
+            <w:r>
+              <w:t>ReBAL</w:t>
+            </w:r>
+            <w:proofErr w:type="spellEnd"/>
+            <w:r>
+              <w:t xml:space="preserve"> algorithm</w:t>
+            </w:r>
+          </w:p>
+        </w:tc>
+        <w:tc>
+          <w:tcPr>
+            <w:tcW w:w="1716" w:type="dxa"/>
+            <w:shd w:val="clear" w:color="auto" w:fill="D9D9D9" w:themeFill="background1" w:themeFillShade="D9"/>
+            <w:vAlign w:val="center"/>
+          </w:tcPr>
+          <w:p>
+            <w:pPr>
+              <w:jc w:val="center"/>
+            </w:pPr>
+            <w:r>
+              <w:t>Not started</w:t>
             </w:r>
           </w:p>
         </w:tc>
       </w:tr>
       <w:tr>
         <w:trPr>
-          <w:trHeight w:val="229"/>
+          <w:trHeight w:val="304"/>
         </w:trPr>
         <w:tc>
           <w:tcPr>
-            <w:tcW w:w="914" w:type="dxa"/>
+            <w:tcW w:w="1331" w:type="dxa"/>
             <w:vMerge/>
-            <w:shd w:val="clear" w:color="auto" w:fill="A8D08D" w:themeFill="accent6" w:themeFillTint="99"/>
-            <w:vAlign w:val="center"/>
-          </w:tcPr>
-          <w:p>
-            <w:pPr>
-              <w:jc w:val="center"/>
-              <w:rPr>
-                <w:sz w:val="18"/>
-                <w:szCs w:val="18"/>
-              </w:rPr>
-            </w:pPr>
-          </w:p>
-        </w:tc>
-        <w:tc>
-          <w:tcPr>
-            <w:tcW w:w="1753" w:type="dxa"/>
-            <w:vMerge/>
-            <w:shd w:val="clear" w:color="auto" w:fill="FFFFFF" w:themeFill="background1"/>
-            <w:vAlign w:val="center"/>
-          </w:tcPr>
-          <w:p>
-            <w:pPr>
-              <w:jc w:val="center"/>
-              <w:rPr>
-                <w:sz w:val="18"/>
-                <w:szCs w:val="18"/>
-              </w:rPr>
-            </w:pPr>
-          </w:p>
-        </w:tc>
-        <w:tc>
-          <w:tcPr>
-            <w:tcW w:w="3958" w:type="dxa"/>
-            <w:vMerge/>
-            <w:shd w:val="clear" w:color="auto" w:fill="FFFFFF" w:themeFill="background1"/>
-            <w:vAlign w:val="center"/>
-          </w:tcPr>
-          <w:p>
-            <w:pPr>
-              <w:rPr>
-                <w:sz w:val="18"/>
-                <w:szCs w:val="18"/>
-              </w:rPr>
-            </w:pPr>
-          </w:p>
-        </w:tc>
-        <w:tc>
-          <w:tcPr>
-            <w:tcW w:w="4834" w:type="dxa"/>
-            <w:shd w:val="clear" w:color="auto" w:fill="FFFFFF" w:themeFill="background1"/>
-            <w:vAlign w:val="center"/>
-          </w:tcPr>
-          <w:p>
-            <w:pPr>
-              <w:rPr>
-                <w:sz w:val="18"/>
-                <w:szCs w:val="18"/>
-              </w:rPr>
-            </w:pPr>
-            <w:r>
-              <w:rPr>
-                <w:sz w:val="18"/>
-                <w:szCs w:val="18"/>
-              </w:rPr>
-              <w:t>Model-based: PETS</w:t>
-            </w:r>
-            <w:r>
-              <w:rPr>
-                <w:sz w:val="18"/>
-                <w:szCs w:val="18"/>
-              </w:rPr>
-              <w:t xml:space="preserve"> [7]</w:t>
+          </w:tcPr>
+          <w:p/>
+        </w:tc>
+        <w:tc>
+          <w:tcPr>
+            <w:tcW w:w="5504" w:type="dxa"/>
+            <w:vAlign w:val="center"/>
+          </w:tcPr>
+          <w:p>
+            <w:r>
+              <w:t xml:space="preserve">Implement unsupervised RL </w:t>
+            </w:r>
+          </w:p>
+        </w:tc>
+        <w:tc>
+          <w:tcPr>
+            <w:tcW w:w="2700" w:type="dxa"/>
+            <w:vAlign w:val="center"/>
+          </w:tcPr>
+          <w:p>
+            <w:pPr>
+              <w:jc w:val="center"/>
+            </w:pPr>
+            <w:r>
+              <w:t>Is this intermediate step needed?</w:t>
+            </w:r>
+          </w:p>
+        </w:tc>
+        <w:tc>
+          <w:tcPr>
+            <w:tcW w:w="1716" w:type="dxa"/>
+            <w:shd w:val="clear" w:color="auto" w:fill="D9D9D9" w:themeFill="background1" w:themeFillShade="D9"/>
+            <w:vAlign w:val="center"/>
+          </w:tcPr>
+          <w:p>
+            <w:pPr>
+              <w:jc w:val="center"/>
+            </w:pPr>
+            <w:r>
+              <w:t>Not started</w:t>
             </w:r>
           </w:p>
         </w:tc>
       </w:tr>
       <w:tr>
         <w:trPr>
-          <w:trHeight w:val="238"/>
+          <w:trHeight w:val="304"/>
         </w:trPr>
         <w:tc>
           <w:tcPr>
-            <w:tcW w:w="914" w:type="dxa"/>
+            <w:tcW w:w="1331" w:type="dxa"/>
             <w:vMerge/>
-            <w:tcBorders>
-              <w:bottom w:val="single" w:sz="12" w:space="0" w:color="auto"/>
-            </w:tcBorders>
-            <w:shd w:val="clear" w:color="auto" w:fill="A8D08D" w:themeFill="accent6" w:themeFillTint="99"/>
-            <w:vAlign w:val="center"/>
-          </w:tcPr>
-          <w:p>
-            <w:pPr>
-              <w:jc w:val="center"/>
-              <w:rPr>
-                <w:sz w:val="18"/>
-                <w:szCs w:val="18"/>
-              </w:rPr>
-            </w:pPr>
-          </w:p>
-        </w:tc>
-        <w:tc>
-          <w:tcPr>
-            <w:tcW w:w="1753" w:type="dxa"/>
-            <w:vMerge/>
-            <w:tcBorders>
-              <w:bottom w:val="single" w:sz="12" w:space="0" w:color="auto"/>
-            </w:tcBorders>
-            <w:shd w:val="clear" w:color="auto" w:fill="FFFFFF" w:themeFill="background1"/>
-            <w:vAlign w:val="center"/>
-          </w:tcPr>
-          <w:p>
-            <w:pPr>
-              <w:jc w:val="center"/>
-              <w:rPr>
-                <w:sz w:val="18"/>
-                <w:szCs w:val="18"/>
-              </w:rPr>
-            </w:pPr>
-          </w:p>
-        </w:tc>
-        <w:tc>
-          <w:tcPr>
-            <w:tcW w:w="3958" w:type="dxa"/>
-            <w:vMerge/>
-            <w:tcBorders>
-              <w:bottom w:val="single" w:sz="12" w:space="0" w:color="auto"/>
-            </w:tcBorders>
-            <w:shd w:val="clear" w:color="auto" w:fill="FFFFFF" w:themeFill="background1"/>
-            <w:vAlign w:val="center"/>
-          </w:tcPr>
-          <w:p>
-            <w:pPr>
-              <w:rPr>
-                <w:sz w:val="18"/>
-                <w:szCs w:val="18"/>
-              </w:rPr>
-            </w:pPr>
-          </w:p>
-        </w:tc>
-        <w:tc>
-          <w:tcPr>
-            <w:tcW w:w="4834" w:type="dxa"/>
-            <w:tcBorders>
-              <w:bottom w:val="single" w:sz="12" w:space="0" w:color="auto"/>
-            </w:tcBorders>
-            <w:shd w:val="clear" w:color="auto" w:fill="FFFFFF" w:themeFill="background1"/>
-            <w:vAlign w:val="center"/>
-          </w:tcPr>
-          <w:p>
-            <w:pPr>
-              <w:rPr>
-                <w:sz w:val="18"/>
-                <w:szCs w:val="18"/>
-              </w:rPr>
-            </w:pPr>
-            <w:r>
-              <w:rPr>
-                <w:sz w:val="18"/>
-                <w:szCs w:val="18"/>
-              </w:rPr>
-              <w:t>Meta-RL</w:t>
-            </w:r>
-            <w:r>
-              <w:rPr>
-                <w:sz w:val="18"/>
-                <w:szCs w:val="18"/>
-              </w:rPr>
-              <w:t>:</w:t>
+          </w:tcPr>
+          <w:p/>
+        </w:tc>
+        <w:tc>
+          <w:tcPr>
+            <w:tcW w:w="5504" w:type="dxa"/>
+            <w:vAlign w:val="center"/>
+          </w:tcPr>
+          <w:p>
+            <w:r>
+              <w:rPr>
+                <w:highlight w:val="yellow"/>
+                <w:u w:val="single"/>
+              </w:rPr>
+              <w:t>Milestone 2:</w:t>
+            </w:r>
+            <w:r>
+              <w:t xml:space="preserve"> Implement unsupervised meta-RL </w:t>
+            </w:r>
+          </w:p>
+        </w:tc>
+        <w:tc>
+          <w:tcPr>
+            <w:tcW w:w="2700" w:type="dxa"/>
+            <w:vAlign w:val="center"/>
+          </w:tcPr>
+          <w:p>
+            <w:pPr>
+              <w:jc w:val="center"/>
+            </w:pPr>
+            <w:r>
+              <w:t>DIAYN algorithm</w:t>
+            </w:r>
+          </w:p>
+        </w:tc>
+        <w:tc>
+          <w:tcPr>
+            <w:tcW w:w="1716" w:type="dxa"/>
+            <w:shd w:val="clear" w:color="auto" w:fill="D9D9D9" w:themeFill="background1" w:themeFillShade="D9"/>
+            <w:vAlign w:val="center"/>
+          </w:tcPr>
+          <w:p>
+            <w:pPr>
+              <w:jc w:val="center"/>
+            </w:pPr>
+            <w:r>
+              <w:t>Not started</w:t>
             </w:r>
           </w:p>
         </w:tc>
       </w:tr>
       <w:tr>
         <w:trPr>
-          <w:trHeight w:val="460"/>
+          <w:trHeight w:val="304"/>
         </w:trPr>
         <w:tc>
           <w:tcPr>
-            <w:tcW w:w="914" w:type="dxa"/>
-            <w:vMerge w:val="restart"/>
-            <w:tcBorders>
-              <w:top w:val="single" w:sz="12" w:space="0" w:color="auto"/>
-            </w:tcBorders>
-            <w:shd w:val="clear" w:color="auto" w:fill="A8D08D" w:themeFill="accent6" w:themeFillTint="99"/>
-            <w:vAlign w:val="center"/>
-          </w:tcPr>
-          <w:p>
-            <w:pPr>
-              <w:jc w:val="center"/>
-              <w:rPr>
-                <w:sz w:val="18"/>
-                <w:szCs w:val="18"/>
-              </w:rPr>
-            </w:pPr>
-            <w:r>
-              <w:rPr>
-                <w:sz w:val="18"/>
-                <w:szCs w:val="18"/>
-              </w:rPr>
-              <w:t>Work</w:t>
-            </w:r>
-          </w:p>
-        </w:tc>
-        <w:tc>
-          <w:tcPr>
-            <w:tcW w:w="1753" w:type="dxa"/>
-            <w:tcBorders>
-              <w:top w:val="single" w:sz="12" w:space="0" w:color="auto"/>
-            </w:tcBorders>
-            <w:shd w:val="clear" w:color="auto" w:fill="FFFFFF" w:themeFill="background1"/>
-            <w:vAlign w:val="center"/>
-          </w:tcPr>
-          <w:p>
-            <w:pPr>
-              <w:jc w:val="center"/>
-              <w:rPr>
-                <w:sz w:val="18"/>
-                <w:szCs w:val="18"/>
-              </w:rPr>
-            </w:pPr>
-            <w:r>
-              <w:rPr>
-                <w:sz w:val="18"/>
-                <w:szCs w:val="18"/>
-              </w:rPr>
-              <w:t>Reading</w:t>
-            </w:r>
-          </w:p>
-        </w:tc>
-        <w:tc>
-          <w:tcPr>
-            <w:tcW w:w="3958" w:type="dxa"/>
-            <w:tcBorders>
-              <w:top w:val="single" w:sz="12" w:space="0" w:color="auto"/>
-            </w:tcBorders>
-            <w:shd w:val="clear" w:color="auto" w:fill="FFFFFF" w:themeFill="background1"/>
-            <w:vAlign w:val="center"/>
-          </w:tcPr>
-          <w:p>
-            <w:pPr>
-              <w:rPr>
-                <w:sz w:val="18"/>
-                <w:szCs w:val="18"/>
-              </w:rPr>
-            </w:pPr>
-            <w:r>
-              <w:rPr>
-                <w:sz w:val="18"/>
-                <w:szCs w:val="18"/>
-              </w:rPr>
-              <w:t>Summary of read topics &amp; written “related works” section</w:t>
-            </w:r>
-          </w:p>
-        </w:tc>
-        <w:tc>
-          <w:tcPr>
-            <w:tcW w:w="4834" w:type="dxa"/>
-            <w:tcBorders>
-              <w:top w:val="single" w:sz="12" w:space="0" w:color="auto"/>
-            </w:tcBorders>
-            <w:shd w:val="clear" w:color="auto" w:fill="FFFFFF" w:themeFill="background1"/>
-            <w:vAlign w:val="center"/>
-          </w:tcPr>
-          <w:p>
-            <w:pPr>
-              <w:rPr>
-                <w:sz w:val="18"/>
-                <w:szCs w:val="18"/>
-              </w:rPr>
-            </w:pPr>
-            <w:r>
-              <w:rPr>
-                <w:sz w:val="18"/>
-                <w:szCs w:val="18"/>
-              </w:rPr>
-              <w:t>Reading relevant papers in detail [1], [2], [3], [4], [5], etc</w:t>
+            <w:tcW w:w="1331" w:type="dxa"/>
+            <w:vMerge/>
+          </w:tcPr>
+          <w:p/>
+        </w:tc>
+        <w:tc>
+          <w:tcPr>
+            <w:tcW w:w="5504" w:type="dxa"/>
+            <w:vAlign w:val="center"/>
+          </w:tcPr>
+          <w:p>
+            <w:r>
+              <w:rPr>
+                <w:highlight w:val="yellow"/>
+                <w:u w:val="single"/>
+              </w:rPr>
+              <w:t>Milestone 3:</w:t>
+            </w:r>
+            <w:r>
+              <w:t xml:space="preserve"> combine milestones 1 &amp; 2 to get </w:t>
+            </w:r>
+            <w:proofErr w:type="gramStart"/>
+            <w:r>
+              <w:t>model-based</w:t>
+            </w:r>
+            <w:proofErr w:type="gramEnd"/>
+            <w:r>
+              <w:t xml:space="preserve"> meta-RL with unsupervised task acquisition</w:t>
+            </w:r>
+          </w:p>
+        </w:tc>
+        <w:tc>
+          <w:tcPr>
+            <w:tcW w:w="2700" w:type="dxa"/>
+            <w:shd w:val="clear" w:color="auto" w:fill="00B0F0"/>
+            <w:vAlign w:val="center"/>
+          </w:tcPr>
+          <w:p>
+            <w:pPr>
+              <w:jc w:val="center"/>
+            </w:pPr>
+            <w:r>
+              <w:t>Output of 1</w:t>
+            </w:r>
+            <w:r>
+              <w:rPr>
+                <w:vertAlign w:val="superscript"/>
+              </w:rPr>
+              <w:t>st</w:t>
+            </w:r>
+            <w:r>
+              <w:t xml:space="preserve"> Main Objective of the thesis</w:t>
+            </w:r>
+          </w:p>
+        </w:tc>
+        <w:tc>
+          <w:tcPr>
+            <w:tcW w:w="1716" w:type="dxa"/>
+            <w:shd w:val="clear" w:color="auto" w:fill="D9D9D9" w:themeFill="background1" w:themeFillShade="D9"/>
+            <w:vAlign w:val="center"/>
+          </w:tcPr>
+          <w:p>
+            <w:pPr>
+              <w:jc w:val="center"/>
+            </w:pPr>
+            <w:r>
+              <w:t>Not started</w:t>
             </w:r>
           </w:p>
         </w:tc>
       </w:tr>
       <w:tr>
         <w:trPr>
-          <w:trHeight w:val="469"/>
+          <w:trHeight w:val="304"/>
         </w:trPr>
         <w:tc>
           <w:tcPr>
-            <w:tcW w:w="914" w:type="dxa"/>
-            <w:vMerge/>
-            <w:shd w:val="clear" w:color="auto" w:fill="A8D08D" w:themeFill="accent6" w:themeFillTint="99"/>
-            <w:vAlign w:val="center"/>
-          </w:tcPr>
-          <w:p>
-            <w:pPr>
-              <w:jc w:val="center"/>
-              <w:rPr>
-                <w:sz w:val="18"/>
-                <w:szCs w:val="18"/>
-              </w:rPr>
-            </w:pPr>
-          </w:p>
-        </w:tc>
-        <w:tc>
-          <w:tcPr>
-            <w:tcW w:w="1753" w:type="dxa"/>
-            <w:vMerge w:val="restart"/>
-            <w:shd w:val="clear" w:color="auto" w:fill="FFFFFF" w:themeFill="background1"/>
-            <w:vAlign w:val="center"/>
-          </w:tcPr>
-          <w:p>
-            <w:pPr>
-              <w:jc w:val="center"/>
-              <w:rPr>
-                <w:sz w:val="18"/>
-                <w:szCs w:val="18"/>
-              </w:rPr>
-            </w:pPr>
-            <w:r>
-              <w:rPr>
-                <w:sz w:val="18"/>
-                <w:szCs w:val="18"/>
-              </w:rPr>
-              <w:t>Implementation</w:t>
-            </w:r>
-          </w:p>
-        </w:tc>
-        <w:tc>
-          <w:tcPr>
-            <w:tcW w:w="3958" w:type="dxa"/>
-            <w:vMerge w:val="restart"/>
-            <w:shd w:val="clear" w:color="auto" w:fill="FFFFFF" w:themeFill="background1"/>
-            <w:vAlign w:val="center"/>
-          </w:tcPr>
-          <w:p>
-            <w:pPr>
-              <w:rPr>
-                <w:sz w:val="18"/>
-                <w:szCs w:val="18"/>
-              </w:rPr>
-            </w:pPr>
-            <w:r>
-              <w:rPr>
-                <w:sz w:val="18"/>
-                <w:szCs w:val="18"/>
-              </w:rPr>
-              <w:t>Implementation and demo of algorithms on a toy RL problem</w:t>
-            </w:r>
-          </w:p>
-        </w:tc>
-        <w:tc>
-          <w:tcPr>
-            <w:tcW w:w="4834" w:type="dxa"/>
-            <w:shd w:val="clear" w:color="auto" w:fill="FFFFFF" w:themeFill="background1"/>
-            <w:vAlign w:val="center"/>
-          </w:tcPr>
-          <w:p>
-            <w:pPr>
-              <w:rPr>
-                <w:sz w:val="18"/>
-                <w:szCs w:val="18"/>
-              </w:rPr>
-            </w:pPr>
-            <w:r>
-              <w:rPr>
-                <w:sz w:val="18"/>
-                <w:szCs w:val="18"/>
-              </w:rPr>
-              <w:t>Implement unsupervised meta-RL (e.g. DIAYN) [1]</w:t>
+            <w:tcW w:w="1331" w:type="dxa"/>
+            <w:vAlign w:val="center"/>
+          </w:tcPr>
+          <w:p>
+            <w:pPr>
+              <w:jc w:val="center"/>
+            </w:pPr>
+            <w:r>
+              <w:t>Main Objective 2</w:t>
+            </w:r>
+          </w:p>
+        </w:tc>
+        <w:tc>
+          <w:tcPr>
+            <w:tcW w:w="5504" w:type="dxa"/>
+            <w:vAlign w:val="center"/>
+          </w:tcPr>
+          <w:p>
+            <w:r>
+              <w:t>Placeholder for main objective 2 steps</w:t>
+            </w:r>
+          </w:p>
+        </w:tc>
+        <w:tc>
+          <w:tcPr>
+            <w:tcW w:w="2700" w:type="dxa"/>
+            <w:vAlign w:val="center"/>
+          </w:tcPr>
+          <w:p>
+            <w:pPr>
+              <w:jc w:val="center"/>
+            </w:pPr>
+            <w:r>
+              <w:t>-</w:t>
+            </w:r>
+          </w:p>
+        </w:tc>
+        <w:tc>
+          <w:tcPr>
+            <w:tcW w:w="1716" w:type="dxa"/>
+            <w:shd w:val="clear" w:color="auto" w:fill="D9D9D9" w:themeFill="background1" w:themeFillShade="D9"/>
+            <w:vAlign w:val="center"/>
+          </w:tcPr>
+          <w:p>
+            <w:pPr>
+              <w:jc w:val="center"/>
+            </w:pPr>
+            <w:r>
+              <w:t>Not started</w:t>
             </w:r>
           </w:p>
         </w:tc>
       </w:tr>
       <w:tr>
         <w:trPr>
-          <w:trHeight w:val="469"/>
+          <w:trHeight w:val="304"/>
         </w:trPr>
         <w:tc>
           <w:tcPr>
-            <w:tcW w:w="914" w:type="dxa"/>
-            <w:vMerge/>
-            <w:shd w:val="clear" w:color="auto" w:fill="A8D08D" w:themeFill="accent6" w:themeFillTint="99"/>
-            <w:vAlign w:val="center"/>
-          </w:tcPr>
-          <w:p>
-            <w:pPr>
-              <w:jc w:val="center"/>
-              <w:rPr>
-                <w:sz w:val="18"/>
-                <w:szCs w:val="18"/>
-              </w:rPr>
-            </w:pPr>
-          </w:p>
-        </w:tc>
-        <w:tc>
-          <w:tcPr>
-            <w:tcW w:w="1753" w:type="dxa"/>
-            <w:vMerge/>
-            <w:shd w:val="clear" w:color="auto" w:fill="FFFFFF" w:themeFill="background1"/>
-            <w:vAlign w:val="center"/>
-          </w:tcPr>
-          <w:p>
-            <w:pPr>
-              <w:jc w:val="center"/>
-              <w:rPr>
-                <w:sz w:val="18"/>
-                <w:szCs w:val="18"/>
-              </w:rPr>
-            </w:pPr>
-          </w:p>
-        </w:tc>
-        <w:tc>
-          <w:tcPr>
-            <w:tcW w:w="3958" w:type="dxa"/>
-            <w:vMerge/>
-            <w:shd w:val="clear" w:color="auto" w:fill="FFFFFF" w:themeFill="background1"/>
-            <w:vAlign w:val="center"/>
-          </w:tcPr>
-          <w:p>
-            <w:pPr>
-              <w:rPr>
-                <w:sz w:val="18"/>
-                <w:szCs w:val="18"/>
-              </w:rPr>
-            </w:pPr>
-          </w:p>
-        </w:tc>
-        <w:tc>
-          <w:tcPr>
-            <w:tcW w:w="4834" w:type="dxa"/>
-            <w:shd w:val="clear" w:color="auto" w:fill="FFFFFF" w:themeFill="background1"/>
-            <w:vAlign w:val="center"/>
-          </w:tcPr>
-          <w:p>
-            <w:pPr>
-              <w:rPr>
-                <w:sz w:val="18"/>
-                <w:szCs w:val="18"/>
-              </w:rPr>
-            </w:pPr>
-            <w:r>
-              <w:rPr>
-                <w:sz w:val="18"/>
-                <w:szCs w:val="18"/>
-              </w:rPr>
-              <w:t>Implement model-based meta-RL (GrBAL and/or ReBAL) [2].</w:t>
+            <w:tcW w:w="1331" w:type="dxa"/>
+            <w:vAlign w:val="center"/>
+          </w:tcPr>
+          <w:p>
+            <w:pPr>
+              <w:jc w:val="center"/>
+            </w:pPr>
+            <w:r>
+              <w:t>Stretch Objectives</w:t>
+            </w:r>
+          </w:p>
+        </w:tc>
+        <w:tc>
+          <w:tcPr>
+            <w:tcW w:w="5504" w:type="dxa"/>
+            <w:vAlign w:val="center"/>
+          </w:tcPr>
+          <w:p>
+            <w:r>
+              <w:t xml:space="preserve">Placeholder for </w:t>
+            </w:r>
+            <w:r>
+              <w:t>stretch objectives</w:t>
+            </w:r>
+            <w:r>
+              <w:t xml:space="preserve"> steps</w:t>
+            </w:r>
+          </w:p>
+        </w:tc>
+        <w:tc>
+          <w:tcPr>
+            <w:tcW w:w="2700" w:type="dxa"/>
+            <w:vAlign w:val="center"/>
+          </w:tcPr>
+          <w:p>
+            <w:pPr>
+              <w:jc w:val="center"/>
+            </w:pPr>
+            <w:r>
+              <w:t>-</w:t>
+            </w:r>
+          </w:p>
+        </w:tc>
+        <w:tc>
+          <w:tcPr>
+            <w:tcW w:w="1716" w:type="dxa"/>
+            <w:shd w:val="clear" w:color="auto" w:fill="D9D9D9" w:themeFill="background1" w:themeFillShade="D9"/>
+            <w:vAlign w:val="center"/>
+          </w:tcPr>
+          <w:p>
+            <w:pPr>
+              <w:jc w:val="center"/>
+            </w:pPr>
+            <w:r>
+              <w:t>Not started</w:t>
             </w:r>
           </w:p>
         </w:tc>
       </w:tr>
       <w:tr>
         <w:trPr>
-          <w:trHeight w:val="238"/>
+          <w:trHeight w:val="304"/>
         </w:trPr>
         <w:tc>
           <w:tcPr>
-            <w:tcW w:w="914" w:type="dxa"/>
-            <w:vMerge/>
-            <w:shd w:val="clear" w:color="auto" w:fill="A8D08D" w:themeFill="accent6" w:themeFillTint="99"/>
-            <w:vAlign w:val="center"/>
-          </w:tcPr>
-          <w:p>
-            <w:pPr>
-              <w:jc w:val="center"/>
-              <w:rPr>
-                <w:sz w:val="18"/>
-                <w:szCs w:val="18"/>
-              </w:rPr>
-            </w:pPr>
-          </w:p>
-        </w:tc>
-        <w:tc>
-          <w:tcPr>
-            <w:tcW w:w="1753" w:type="dxa"/>
-            <w:vMerge/>
-            <w:shd w:val="clear" w:color="auto" w:fill="FFFFFF" w:themeFill="background1"/>
-            <w:vAlign w:val="center"/>
-          </w:tcPr>
-          <w:p>
-            <w:pPr>
-              <w:jc w:val="center"/>
-              <w:rPr>
-                <w:sz w:val="18"/>
-                <w:szCs w:val="18"/>
-              </w:rPr>
-            </w:pPr>
-          </w:p>
-        </w:tc>
-        <w:tc>
-          <w:tcPr>
-            <w:tcW w:w="3958" w:type="dxa"/>
-            <w:vMerge/>
-            <w:shd w:val="clear" w:color="auto" w:fill="FFFFFF" w:themeFill="background1"/>
-            <w:vAlign w:val="center"/>
-          </w:tcPr>
-          <w:p>
-            <w:pPr>
-              <w:rPr>
-                <w:sz w:val="18"/>
-                <w:szCs w:val="18"/>
-              </w:rPr>
-            </w:pPr>
-          </w:p>
-        </w:tc>
-        <w:tc>
-          <w:tcPr>
-            <w:tcW w:w="4834" w:type="dxa"/>
-            <w:shd w:val="clear" w:color="auto" w:fill="FFFFFF" w:themeFill="background1"/>
-            <w:vAlign w:val="center"/>
-          </w:tcPr>
-          <w:p>
-            <w:pPr>
-              <w:rPr>
-                <w:sz w:val="18"/>
-                <w:szCs w:val="18"/>
-              </w:rPr>
-            </w:pPr>
-            <w:r>
-              <w:rPr>
-                <w:sz w:val="18"/>
-                <w:szCs w:val="18"/>
-              </w:rPr>
-              <w:t>Combine both methods</w:t>
-            </w:r>
-          </w:p>
-        </w:tc>
-      </w:tr>
-      <w:tr>
-        <w:trPr>
-          <w:trHeight w:val="238"/>
-        </w:trPr>
-        <w:tc>
-          <w:tcPr>
-            <w:tcW w:w="914" w:type="dxa"/>
-            <w:vMerge/>
-            <w:shd w:val="clear" w:color="auto" w:fill="A8D08D" w:themeFill="accent6" w:themeFillTint="99"/>
-            <w:vAlign w:val="center"/>
-          </w:tcPr>
-          <w:p>
-            <w:pPr>
-              <w:jc w:val="center"/>
-              <w:rPr>
-                <w:sz w:val="18"/>
-                <w:szCs w:val="18"/>
-              </w:rPr>
-            </w:pPr>
-          </w:p>
-        </w:tc>
-        <w:tc>
-          <w:tcPr>
-            <w:tcW w:w="1753" w:type="dxa"/>
-            <w:vMerge/>
-            <w:shd w:val="clear" w:color="auto" w:fill="FFFFFF" w:themeFill="background1"/>
-            <w:vAlign w:val="center"/>
-          </w:tcPr>
-          <w:p>
-            <w:pPr>
-              <w:jc w:val="center"/>
-              <w:rPr>
-                <w:sz w:val="18"/>
-                <w:szCs w:val="18"/>
-              </w:rPr>
-            </w:pPr>
-          </w:p>
-        </w:tc>
-        <w:tc>
-          <w:tcPr>
-            <w:tcW w:w="3958" w:type="dxa"/>
-            <w:vMerge/>
-            <w:shd w:val="clear" w:color="auto" w:fill="FFFFFF" w:themeFill="background1"/>
-            <w:vAlign w:val="center"/>
-          </w:tcPr>
-          <w:p>
-            <w:pPr>
-              <w:rPr>
-                <w:sz w:val="18"/>
-                <w:szCs w:val="18"/>
-              </w:rPr>
-            </w:pPr>
-          </w:p>
-        </w:tc>
-        <w:tc>
-          <w:tcPr>
-            <w:tcW w:w="4834" w:type="dxa"/>
-            <w:shd w:val="clear" w:color="auto" w:fill="FFFFFF" w:themeFill="background1"/>
-            <w:vAlign w:val="center"/>
-          </w:tcPr>
-          <w:p>
-            <w:pPr>
-              <w:rPr>
-                <w:sz w:val="18"/>
-                <w:szCs w:val="18"/>
-              </w:rPr>
-            </w:pPr>
-            <w:r>
-              <w:rPr>
-                <w:sz w:val="18"/>
-                <w:szCs w:val="18"/>
-              </w:rPr>
-              <w:t>Implement other priors</w:t>
-            </w:r>
-          </w:p>
-        </w:tc>
-      </w:tr>
-      <w:tr>
-        <w:trPr>
-          <w:trHeight w:val="469"/>
-        </w:trPr>
-        <w:tc>
-          <w:tcPr>
-            <w:tcW w:w="914" w:type="dxa"/>
-            <w:vMerge/>
-            <w:shd w:val="clear" w:color="auto" w:fill="A8D08D" w:themeFill="accent6" w:themeFillTint="99"/>
-            <w:vAlign w:val="center"/>
-          </w:tcPr>
-          <w:p>
-            <w:pPr>
-              <w:jc w:val="center"/>
-              <w:rPr>
-                <w:sz w:val="18"/>
-                <w:szCs w:val="18"/>
-              </w:rPr>
-            </w:pPr>
-          </w:p>
-        </w:tc>
-        <w:tc>
-          <w:tcPr>
-            <w:tcW w:w="1753" w:type="dxa"/>
-            <w:shd w:val="clear" w:color="auto" w:fill="FFFFFF" w:themeFill="background1"/>
-            <w:vAlign w:val="center"/>
-          </w:tcPr>
-          <w:p>
-            <w:pPr>
-              <w:jc w:val="center"/>
-              <w:rPr>
-                <w:sz w:val="18"/>
-                <w:szCs w:val="18"/>
-              </w:rPr>
-            </w:pPr>
-            <w:r>
-              <w:rPr>
-                <w:sz w:val="18"/>
-                <w:szCs w:val="18"/>
-              </w:rPr>
-              <w:t>Writing</w:t>
-            </w:r>
-          </w:p>
-        </w:tc>
-        <w:tc>
-          <w:tcPr>
-            <w:tcW w:w="3958" w:type="dxa"/>
-            <w:shd w:val="clear" w:color="auto" w:fill="FFFFFF" w:themeFill="background1"/>
-            <w:vAlign w:val="center"/>
-          </w:tcPr>
-          <w:p>
-            <w:pPr>
-              <w:rPr>
-                <w:sz w:val="18"/>
-                <w:szCs w:val="18"/>
-              </w:rPr>
-            </w:pPr>
-            <w:r>
-              <w:rPr>
-                <w:sz w:val="18"/>
-                <w:szCs w:val="18"/>
-              </w:rPr>
-              <w:t>thesis documents and resources</w:t>
-            </w:r>
-          </w:p>
-        </w:tc>
-        <w:tc>
-          <w:tcPr>
-            <w:tcW w:w="4834" w:type="dxa"/>
-            <w:shd w:val="clear" w:color="auto" w:fill="FFFFFF" w:themeFill="background1"/>
-            <w:vAlign w:val="center"/>
-          </w:tcPr>
-          <w:p>
-            <w:pPr>
-              <w:rPr>
-                <w:sz w:val="18"/>
-                <w:szCs w:val="18"/>
-              </w:rPr>
-            </w:pPr>
-            <w:r>
-              <w:rPr>
-                <w:sz w:val="18"/>
-                <w:szCs w:val="18"/>
-              </w:rPr>
-              <w:t>Write and finalize thesis</w:t>
+            <w:tcW w:w="1331" w:type="dxa"/>
+            <w:vAlign w:val="center"/>
+          </w:tcPr>
+          <w:p>
+            <w:pPr>
+              <w:jc w:val="center"/>
+            </w:pPr>
+            <w:r>
+              <w:t xml:space="preserve">Thesis </w:t>
+            </w:r>
+            <w:r>
+              <w:t>Finalization</w:t>
+            </w:r>
+          </w:p>
+        </w:tc>
+        <w:tc>
+          <w:tcPr>
+            <w:tcW w:w="5504" w:type="dxa"/>
+            <w:vAlign w:val="center"/>
+          </w:tcPr>
+          <w:p>
+            <w:r>
+              <w:t>Placeholder for thesis writing and finalization steps</w:t>
+            </w:r>
+          </w:p>
+        </w:tc>
+        <w:tc>
+          <w:tcPr>
+            <w:tcW w:w="2700" w:type="dxa"/>
+            <w:vAlign w:val="center"/>
+          </w:tcPr>
+          <w:p>
+            <w:pPr>
+              <w:jc w:val="center"/>
+            </w:pPr>
+            <w:r>
+              <w:t>-</w:t>
+            </w:r>
+          </w:p>
+        </w:tc>
+        <w:tc>
+          <w:tcPr>
+            <w:tcW w:w="1716" w:type="dxa"/>
+            <w:shd w:val="clear" w:color="auto" w:fill="D9D9D9" w:themeFill="background1" w:themeFillShade="D9"/>
+            <w:vAlign w:val="center"/>
+          </w:tcPr>
+          <w:p>
+            <w:pPr>
+              <w:jc w:val="center"/>
+            </w:pPr>
+            <w:r>
+              <w:t>Not started</w:t>
             </w:r>
           </w:p>
         </w:tc>
@@ -2990,46 +2533,25 @@
           <w:i w:val="0"/>
           <w:iCs w:val="0"/>
         </w:rPr>
-        <w:t>Gupta, A., Eysenbach, B., Finn, C., &amp; Levine, S. (2018). Unsupervised Meta-Learning for Reinforcement Learning.</w:t>
-      </w:r>
-      <w:r>
-        <w:rPr>
-          <w:rStyle w:val="HTMLCite"/>
-        </w:rPr>
-        <w:t xml:space="preserve"> </w:t>
-      </w:r>
-      <w:r>
-        <w:rPr>
-          <w:rStyle w:val="Emphasis"/>
-        </w:rPr>
-        <w:t>ArXiv, abs/1806.04640</w:t>
-      </w:r>
-      <w:r>
-        <w:rPr>
-          <w:rStyle w:val="HTMLCite"/>
-        </w:rPr>
-        <w:t>.</w:t>
-      </w:r>
-    </w:p>
-    <w:p>
-      <w:pPr>
-        <w:pStyle w:val="CommentText"/>
+        <w:t xml:space="preserve">Gupta, A., </w:t>
+      </w:r>
+      <w:proofErr w:type="spellStart"/>
+      <w:r>
         <w:rPr>
           <w:rStyle w:val="HTMLCite"/>
           <w:i w:val="0"/>
           <w:iCs w:val="0"/>
         </w:rPr>
-      </w:pPr>
-      <w:r>
-        <w:t xml:space="preserve">[2] </w:t>
-      </w:r>
+        <w:t>Eysenbach</w:t>
+      </w:r>
+      <w:proofErr w:type="spellEnd"/>
       <w:r>
         <w:rPr>
           <w:rStyle w:val="HTMLCite"/>
           <w:i w:val="0"/>
           <w:iCs w:val="0"/>
         </w:rPr>
-        <w:t>Nagabandi, A., Clavera, I., Liu, S., Fearing, R., Abbeel, P., Levine, S., &amp; Finn, C. (2019). Learning to Adapt in Dynamic, Real-World Environments through Meta-Reinforcement Learning.</w:t>
+        <w:t>, B., Finn, C., &amp; Levine, S. (2018). Unsupervised Meta-Learning for Reinforcement Learning.</w:t>
       </w:r>
       <w:r>
         <w:rPr>
@@ -3037,11 +2559,19 @@
         </w:rPr>
         <w:t xml:space="preserve"> </w:t>
       </w:r>
+      <w:proofErr w:type="spellStart"/>
       <w:r>
         <w:rPr>
           <w:rStyle w:val="Emphasis"/>
         </w:rPr>
-        <w:t>arXiv: Learning</w:t>
+        <w:t>ArXiv</w:t>
+      </w:r>
+      <w:proofErr w:type="spellEnd"/>
+      <w:r>
+        <w:rPr>
+          <w:rStyle w:val="Emphasis"/>
+        </w:rPr>
+        <w:t>, abs/1806.04640</w:t>
       </w:r>
       <w:r>
         <w:rPr>
@@ -3060,26 +2590,127 @@
         </w:rPr>
       </w:pPr>
       <w:r>
+        <w:t xml:space="preserve">[2] </w:t>
+      </w:r>
+      <w:proofErr w:type="spellStart"/>
+      <w:r>
         <w:rPr>
           <w:rStyle w:val="HTMLCite"/>
           <w:i w:val="0"/>
           <w:iCs w:val="0"/>
         </w:rPr>
-        <w:t xml:space="preserve">[3] </w:t>
-      </w:r>
+        <w:t>Nagabandi</w:t>
+      </w:r>
+      <w:proofErr w:type="spellEnd"/>
       <w:r>
         <w:rPr>
           <w:rStyle w:val="HTMLCite"/>
           <w:i w:val="0"/>
           <w:iCs w:val="0"/>
         </w:rPr>
+        <w:t xml:space="preserve">, A., </w:t>
+      </w:r>
+      <w:proofErr w:type="spellStart"/>
+      <w:r>
+        <w:rPr>
+          <w:rStyle w:val="HTMLCite"/>
+          <w:i w:val="0"/>
+          <w:iCs w:val="0"/>
+        </w:rPr>
+        <w:t>Clavera</w:t>
+      </w:r>
+      <w:proofErr w:type="spellEnd"/>
+      <w:r>
+        <w:rPr>
+          <w:rStyle w:val="HTMLCite"/>
+          <w:i w:val="0"/>
+          <w:iCs w:val="0"/>
+        </w:rPr>
+        <w:t xml:space="preserve">, I., Liu, S., Fearing, R., </w:t>
+      </w:r>
+      <w:proofErr w:type="spellStart"/>
+      <w:r>
+        <w:rPr>
+          <w:rStyle w:val="HTMLCite"/>
+          <w:i w:val="0"/>
+          <w:iCs w:val="0"/>
+        </w:rPr>
+        <w:t>Abbeel</w:t>
+      </w:r>
+      <w:proofErr w:type="spellEnd"/>
+      <w:r>
+        <w:rPr>
+          <w:rStyle w:val="HTMLCite"/>
+          <w:i w:val="0"/>
+          <w:iCs w:val="0"/>
+        </w:rPr>
+        <w:t>, P., Levine, S., &amp; Finn, C. (2019). Learning to Adapt in Dynamic, Real-World Environments through Meta-Reinforcement Learning.</w:t>
+      </w:r>
+      <w:r>
+        <w:rPr>
+          <w:rStyle w:val="HTMLCite"/>
+        </w:rPr>
+        <w:t xml:space="preserve"> </w:t>
+      </w:r>
+      <w:proofErr w:type="spellStart"/>
+      <w:r>
+        <w:rPr>
+          <w:rStyle w:val="Emphasis"/>
+        </w:rPr>
+        <w:t>arXiv</w:t>
+      </w:r>
+      <w:proofErr w:type="spellEnd"/>
+      <w:r>
+        <w:rPr>
+          <w:rStyle w:val="Emphasis"/>
+        </w:rPr>
+        <w:t>: Learning</w:t>
+      </w:r>
+      <w:r>
+        <w:rPr>
+          <w:rStyle w:val="HTMLCite"/>
+        </w:rPr>
+        <w:t>.</w:t>
+      </w:r>
+    </w:p>
+    <w:p>
+      <w:pPr>
+        <w:pStyle w:val="CommentText"/>
+        <w:rPr>
+          <w:rStyle w:val="HTMLCite"/>
+          <w:i w:val="0"/>
+          <w:iCs w:val="0"/>
+        </w:rPr>
+      </w:pPr>
+      <w:r>
+        <w:rPr>
+          <w:rStyle w:val="HTMLCite"/>
+          <w:i w:val="0"/>
+          <w:iCs w:val="0"/>
+        </w:rPr>
+        <w:t xml:space="preserve">[3] </w:t>
+      </w:r>
+      <w:r>
+        <w:rPr>
+          <w:rStyle w:val="HTMLCite"/>
+          <w:i w:val="0"/>
+          <w:iCs w:val="0"/>
+        </w:rPr>
         <w:t xml:space="preserve">Hsu, K., Levine, S., &amp; Finn, C. (2019). Unsupervised Learning via Meta-Learning. </w:t>
       </w:r>
+      <w:proofErr w:type="spellStart"/>
       <w:r>
         <w:rPr>
           <w:rStyle w:val="Emphasis"/>
         </w:rPr>
-        <w:t>ArXiv, abs/1810.02334</w:t>
+        <w:t>ArXiv</w:t>
+      </w:r>
+      <w:proofErr w:type="spellEnd"/>
+      <w:r>
+        <w:rPr>
+          <w:rStyle w:val="Emphasis"/>
+        </w:rPr>
+        <w:t>, abs/1810.02334</w:t>
       </w:r>
       <w:r>
         <w:rPr>
@@ -3116,13 +2747,41 @@
         </w:rPr>
         <w:t xml:space="preserve">] </w:t>
       </w:r>
+      <w:proofErr w:type="spellStart"/>
       <w:r>
         <w:rPr>
           <w:rStyle w:val="HTMLCite"/>
           <w:i w:val="0"/>
           <w:iCs w:val="0"/>
         </w:rPr>
-        <w:t>Eysenbach, B., Gupta, A., Ibarz, J., &amp; Levine, S. (2019). Diversity is All You Need: Learning Skills without a Reward Function.</w:t>
+        <w:t>Eysenbach</w:t>
+      </w:r>
+      <w:proofErr w:type="spellEnd"/>
+      <w:r>
+        <w:rPr>
+          <w:rStyle w:val="HTMLCite"/>
+          <w:i w:val="0"/>
+          <w:iCs w:val="0"/>
+        </w:rPr>
+        <w:t xml:space="preserve">, B., Gupta, A., </w:t>
+      </w:r>
+      <w:proofErr w:type="spellStart"/>
+      <w:r>
+        <w:rPr>
+          <w:rStyle w:val="HTMLCite"/>
+          <w:i w:val="0"/>
+          <w:iCs w:val="0"/>
+        </w:rPr>
+        <w:t>Ibarz</w:t>
+      </w:r>
+      <w:proofErr w:type="spellEnd"/>
+      <w:r>
+        <w:rPr>
+          <w:rStyle w:val="HTMLCite"/>
+          <w:i w:val="0"/>
+          <w:iCs w:val="0"/>
+        </w:rPr>
+        <w:t>, J., &amp; Levine, S. (2019). Diversity is All You Need: Learning Skills without a Reward Function.</w:t>
       </w:r>
       <w:r>
         <w:rPr>
@@ -3182,11 +2841,19 @@
         </w:rPr>
         <w:t xml:space="preserve">Dynamics-Aware Unsupervised Discovery of Skills. </w:t>
       </w:r>
+      <w:proofErr w:type="spellStart"/>
       <w:r>
         <w:rPr>
           <w:rStyle w:val="Emphasis"/>
         </w:rPr>
-        <w:t>ArXiv, abs/1907.01657</w:t>
+        <w:t>ArXiv</w:t>
+      </w:r>
+      <w:proofErr w:type="spellEnd"/>
+      <w:r>
+        <w:rPr>
+          <w:rStyle w:val="Emphasis"/>
+        </w:rPr>
+        <w:t>, abs/1907.01657</w:t>
       </w:r>
       <w:r>
         <w:rPr>
@@ -3262,12 +2929,14 @@
         </w:rPr>
         <w:t xml:space="preserve"> </w:t>
       </w:r>
+      <w:proofErr w:type="spellStart"/>
       <w:r>
         <w:rPr>
           <w:rStyle w:val="Emphasis"/>
         </w:rPr>
         <w:t>NeurIPS</w:t>
       </w:r>
+      <w:proofErr w:type="spellEnd"/>
       <w:r>
         <w:rPr>
           <w:rStyle w:val="HTMLCite"/>
@@ -3623,12 +3292,21 @@
                 <w:szCs w:val="16"/>
               </w:rPr>
             </w:pPr>
-            <w:r>
-              <w:rPr>
-                <w:sz w:val="16"/>
-                <w:szCs w:val="16"/>
-              </w:rPr>
-              <w:t>i.i.d.</w:t>
+            <w:proofErr w:type="spellStart"/>
+            <w:r>
+              <w:rPr>
+                <w:sz w:val="16"/>
+                <w:szCs w:val="16"/>
+              </w:rPr>
+              <w:t>i.i.d</w:t>
+            </w:r>
+            <w:proofErr w:type="spellEnd"/>
+            <w:r>
+              <w:rPr>
+                <w:sz w:val="16"/>
+                <w:szCs w:val="16"/>
+              </w:rPr>
+              <w:t>.</w:t>
             </w:r>
           </w:p>
         </w:tc>
@@ -4877,7 +4555,7 @@
         <w:tc>
           <w:tcPr>
             <w:tcW w:w="5442" w:type="dxa"/>
-            <w:shd w:val="clear" w:color="auto" w:fill="A8D08D" w:themeFill="accent6" w:themeFillTint="99"/>
+            <w:shd w:val="clear" w:color="auto" w:fill="FFFF00"/>
             <w:vAlign w:val="center"/>
           </w:tcPr>
           <w:p>
@@ -5112,8 +4790,13 @@
               <w:jc w:val="center"/>
             </w:pPr>
             <w:r>
-              <w:t>Interpretability / Explainability</w:t>
-            </w:r>
+              <w:t xml:space="preserve">Interpretability / </w:t>
+            </w:r>
+            <w:proofErr w:type="spellStart"/>
+            <w:r>
+              <w:t>Explainability</w:t>
+            </w:r>
+            <w:proofErr w:type="spellEnd"/>
           </w:p>
         </w:tc>
       </w:tr>

</xml_diff>